<commit_message>
Added bootstrap.js and enabled offline
</commit_message>
<xml_diff>
--- a/Description.docx
+++ b/Description.docx
@@ -26,7 +26,6 @@
         <w:jc w:val="left"/>
         <w:rPr/>
       </w:pPr>
-      <w:bookmarkStart w:id="0" w:name="__DdeLink__0_2963061122"/>
       <w:r>
         <w:rPr>
           <w:sz w:val="44"/>
@@ -34,28 +33,30 @@
         </w:rPr>
         <w:t xml:space="preserve">Save tabs in window to be used later. </w:t>
       </w:r>
-      <w:bookmarkEnd w:id="0"/>
-    </w:p>
-    <w:p>
-      <w:pPr>
-        <w:pStyle w:val="Normal"/>
-        <w:bidi w:val="0"/>
-        <w:jc w:val="left"/>
-        <w:rPr>
-          <w:sz w:val="44"/>
-          <w:szCs w:val="32"/>
-        </w:rPr>
-      </w:pPr>
-      <w:r>
-        <w:rPr/>
-      </w:r>
-    </w:p>
-    <w:p>
-      <w:pPr>
-        <w:pStyle w:val="Normal"/>
-        <w:bidi w:val="0"/>
-        <w:jc w:val="left"/>
-        <w:rPr/>
+    </w:p>
+    <w:p>
+      <w:pPr>
+        <w:pStyle w:val="Normal"/>
+        <w:bidi w:val="0"/>
+        <w:jc w:val="left"/>
+        <w:rPr>
+          <w:sz w:val="44"/>
+          <w:szCs w:val="32"/>
+        </w:rPr>
+      </w:pPr>
+      <w:r>
+        <w:rPr/>
+      </w:r>
+    </w:p>
+    <w:p>
+      <w:pPr>
+        <w:pStyle w:val="Normal"/>
+        <w:bidi w:val="0"/>
+        <w:jc w:val="left"/>
+        <w:rPr>
+          <w:sz w:val="44"/>
+          <w:szCs w:val="32"/>
+        </w:rPr>
       </w:pPr>
       <w:r>
         <w:rPr>
@@ -63,29 +64,89 @@
           <w:szCs w:val="32"/>
           <w:u w:val="single"/>
         </w:rPr>
+        <w:t>S</w:t>
+      </w:r>
+      <w:r>
+        <w:rPr>
+          <w:sz w:val="44"/>
+          <w:szCs w:val="32"/>
+          <w:u w:val="single"/>
+        </w:rPr>
+        <w:t>ummary:</w:t>
+      </w:r>
+    </w:p>
+    <w:p>
+      <w:pPr>
+        <w:pStyle w:val="Normal"/>
+        <w:bidi w:val="0"/>
+        <w:jc w:val="left"/>
+        <w:rPr/>
+      </w:pPr>
+      <w:r>
+        <w:rPr>
+          <w:sz w:val="44"/>
+          <w:szCs w:val="32"/>
+        </w:rPr>
+        <w:t>Saves all tabs in the current window for later use. The saved windows can be re-opened anytime later. Multiple windows can be saved concurrently and be opened later independently in separate windows.</w:t>
+      </w:r>
+    </w:p>
+    <w:p>
+      <w:pPr>
+        <w:pStyle w:val="Normal"/>
+        <w:bidi w:val="0"/>
+        <w:jc w:val="left"/>
+        <w:rPr>
+          <w:sz w:val="44"/>
+          <w:szCs w:val="32"/>
+        </w:rPr>
+      </w:pPr>
+      <w:r>
+        <w:rPr/>
+      </w:r>
+    </w:p>
+    <w:p>
+      <w:pPr>
+        <w:pStyle w:val="Normal"/>
+        <w:bidi w:val="0"/>
+        <w:jc w:val="left"/>
+        <w:rPr/>
+      </w:pPr>
+      <w:r>
+        <w:rPr>
+          <w:sz w:val="44"/>
+          <w:szCs w:val="32"/>
+          <w:u w:val="single"/>
+        </w:rPr>
         <w:t>Store description:</w:t>
       </w:r>
-      <w:r>
-        <w:rPr>
-          <w:sz w:val="44"/>
-          <w:szCs w:val="32"/>
-        </w:rPr>
-        <w:br/>
-      </w:r>
-    </w:p>
-    <w:p>
-      <w:pPr>
-        <w:pStyle w:val="Normal"/>
-        <w:bidi w:val="0"/>
-        <w:jc w:val="left"/>
-        <w:rPr/>
-      </w:pPr>
-      <w:r>
-        <w:rPr>
-          <w:sz w:val="44"/>
-          <w:szCs w:val="32"/>
-        </w:rPr>
-        <w:t>Save for later is a simple web extension used to save all your tabs in a clean and organized manner to be used at any time later.</w:t>
+    </w:p>
+    <w:p>
+      <w:pPr>
+        <w:pStyle w:val="Normal"/>
+        <w:bidi w:val="0"/>
+        <w:jc w:val="left"/>
+        <w:rPr/>
+      </w:pPr>
+      <w:r>
+        <w:rPr>
+          <w:sz w:val="44"/>
+          <w:szCs w:val="32"/>
+        </w:rPr>
+        <w:t>Save for later is a simple web extension used to save all your tabs in a clean and organi</w:t>
+      </w:r>
+      <w:r>
+        <w:rPr>
+          <w:sz w:val="44"/>
+          <w:szCs w:val="32"/>
+        </w:rPr>
+        <w:t>s</w:t>
+      </w:r>
+      <w:r>
+        <w:rPr>
+          <w:sz w:val="44"/>
+          <w:szCs w:val="32"/>
+        </w:rPr>
+        <w:t>ed manner to be used at any time later.</w:t>
       </w:r>
     </w:p>
     <w:p>
@@ -298,6 +359,50 @@
           <w:szCs w:val="32"/>
         </w:rPr>
         <w:t>Clear all saves together with a single click</w:t>
+      </w:r>
+    </w:p>
+    <w:p>
+      <w:pPr>
+        <w:pStyle w:val="Normal"/>
+        <w:bidi w:val="0"/>
+        <w:jc w:val="left"/>
+        <w:rPr>
+          <w:sz w:val="44"/>
+          <w:szCs w:val="32"/>
+        </w:rPr>
+      </w:pPr>
+      <w:r>
+        <w:rPr/>
+      </w:r>
+    </w:p>
+    <w:p>
+      <w:pPr>
+        <w:pStyle w:val="Normal"/>
+        <w:bidi w:val="0"/>
+        <w:jc w:val="left"/>
+        <w:rPr/>
+      </w:pPr>
+      <w:r>
+        <w:rPr>
+          <w:sz w:val="44"/>
+          <w:szCs w:val="32"/>
+        </w:rPr>
+        <w:t xml:space="preserve">View the source code and contribute to this open source project at: </w:t>
+      </w:r>
+    </w:p>
+    <w:p>
+      <w:pPr>
+        <w:pStyle w:val="Normal"/>
+        <w:bidi w:val="0"/>
+        <w:jc w:val="left"/>
+        <w:rPr/>
+      </w:pPr>
+      <w:r>
+        <w:rPr>
+          <w:sz w:val="44"/>
+          <w:szCs w:val="32"/>
+        </w:rPr>
+        <w:t>https://github.com/allen505/save-for-later</w:t>
       </w:r>
     </w:p>
     <w:sectPr>

</xml_diff>